<commit_message>
rearrange directories and update with missing files
</commit_message>
<xml_diff>
--- a/docs/Data Plan.docx
+++ b/docs/Data Plan.docx
@@ -26,14 +26,10 @@
     </w:p>
     <w:p>
       <w:r>
-        <w:t>Data Plan/ Arc</w:t>
-      </w:r>
-      <w:bookmarkStart w:id="0" w:name="_GoBack"/>
-      <w:bookmarkEnd w:id="0"/>
-      <w:r>
-        <w:t>hitecture</w:t>
+        <w:t>Data Plan/ Architecture</w:t>
       </w:r>
     </w:p>
+    <w:p/>
     <w:p>
       <w:r>
         <w:rPr>
@@ -47,7 +43,7 @@
             <wp:cNvGraphicFramePr/>
             <a:graphic xmlns:a="http://schemas.openxmlformats.org/drawingml/2006/main">
               <a:graphicData uri="http://schemas.openxmlformats.org/drawingml/2006/diagram">
-                <dgm:relIds xmlns:dgm="http://schemas.openxmlformats.org/drawingml/2006/diagram" xmlns:r="http://schemas.openxmlformats.org/officeDocument/2006/relationships" r:dm="rId4" r:lo="rId5" r:qs="rId6" r:cs="rId7"/>
+                <dgm:relIds xmlns:dgm="http://schemas.openxmlformats.org/drawingml/2006/diagram" xmlns:r="http://schemas.openxmlformats.org/officeDocument/2006/relationships" r:dm="rId5" r:lo="rId6" r:qs="rId7" r:cs="rId8"/>
               </a:graphicData>
             </a:graphic>
           </wp:inline>
@@ -56,6 +52,104 @@
     </w:p>
     <w:p/>
     <w:p/>
+    <w:p/>
+    <w:p>
+      <w:pPr>
+        <w:tabs>
+          <w:tab w:val="left" w:pos="447"/>
+        </w:tabs>
+      </w:pPr>
+      <w:r>
+        <w:tab/>
+      </w:r>
+      <w:r>
+        <w:t>Comments/ Questions</w:t>
+      </w:r>
+      <w:r>
+        <w:t>:</w:t>
+      </w:r>
+    </w:p>
+    <w:p>
+      <w:pPr>
+        <w:pStyle w:val="ListParagraph"/>
+        <w:numPr>
+          <w:ilvl w:val="0"/>
+          <w:numId w:val="1"/>
+        </w:numPr>
+        <w:tabs>
+          <w:tab w:val="left" w:pos="447"/>
+        </w:tabs>
+      </w:pPr>
+      <w:r>
+        <w:t>Our data collection and storage plans are currently agnostic to the future statistics or computation we will need to do</w:t>
+      </w:r>
+    </w:p>
+    <w:p>
+      <w:pPr>
+        <w:pStyle w:val="ListParagraph"/>
+        <w:numPr>
+          <w:ilvl w:val="1"/>
+          <w:numId w:val="1"/>
+        </w:numPr>
+        <w:tabs>
+          <w:tab w:val="left" w:pos="447"/>
+        </w:tabs>
+      </w:pPr>
+      <w:r>
+        <w:t>We could use guidance on best statistics to use</w:t>
+      </w:r>
+      <w:r>
+        <w:t xml:space="preserve"> – currently we are viewing line graphs of some basic data to see how things relate</w:t>
+      </w:r>
+    </w:p>
+    <w:p>
+      <w:pPr>
+        <w:pStyle w:val="ListParagraph"/>
+        <w:numPr>
+          <w:ilvl w:val="0"/>
+          <w:numId w:val="1"/>
+        </w:numPr>
+        <w:tabs>
+          <w:tab w:val="left" w:pos="447"/>
+        </w:tabs>
+      </w:pPr>
+      <w:r>
+        <w:t>Deliverables will include more than the visualization graph; e.g., discussion of the opportunities for future use of the data</w:t>
+      </w:r>
+    </w:p>
+    <w:p>
+      <w:pPr>
+        <w:pStyle w:val="ListParagraph"/>
+        <w:numPr>
+          <w:ilvl w:val="0"/>
+          <w:numId w:val="1"/>
+        </w:numPr>
+        <w:tabs>
+          <w:tab w:val="left" w:pos="447"/>
+        </w:tabs>
+      </w:pPr>
+      <w:r>
+        <w:t xml:space="preserve">We will probably use </w:t>
+      </w:r>
+      <w:r>
+        <w:t xml:space="preserve">an ingest </w:t>
+      </w:r>
+      <w:r>
+        <w:t>database for WORM storage</w:t>
+      </w:r>
+      <w:r>
+        <w:t xml:space="preserve"> of raw data</w:t>
+      </w:r>
+      <w:bookmarkStart w:id="0" w:name="_GoBack"/>
+      <w:bookmarkEnd w:id="0"/>
+    </w:p>
+    <w:p>
+      <w:pPr>
+        <w:tabs>
+          <w:tab w:val="left" w:pos="447"/>
+        </w:tabs>
+      </w:pPr>
+    </w:p>
     <w:sectPr>
       <w:pgSz w:w="12240" w:h="15840"/>
       <w:pgMar w:top="1440" w:right="1440" w:bottom="1440" w:left="1440" w:header="720" w:footer="720" w:gutter="0"/>
@@ -64,6 +158,127 @@
     </w:sectPr>
   </w:body>
 </w:document>
+</file>
+
+<file path=word/numbering.xml><?xml version="1.0" encoding="utf-8"?>
+<w:numbering xmlns:wpc="http://schemas.microsoft.com/office/word/2010/wordprocessingCanvas" xmlns:mc="http://schemas.openxmlformats.org/markup-compatibility/2006" xmlns:o="urn:schemas-microsoft-com:office:office" xmlns:r="http://schemas.openxmlformats.org/officeDocument/2006/relationships" xmlns:m="http://schemas.openxmlformats.org/officeDocument/2006/math" xmlns:v="urn:schemas-microsoft-com:vml" xmlns:wp14="http://schemas.microsoft.com/office/word/2010/wordprocessingDrawing" xmlns:wp="http://schemas.openxmlformats.org/drawingml/2006/wordprocessingDrawing" xmlns:w10="urn:schemas-microsoft-com:office:word" xmlns:w="http://schemas.openxmlformats.org/wordprocessingml/2006/main" xmlns:w14="http://schemas.microsoft.com/office/word/2010/wordml" xmlns:w15="http://schemas.microsoft.com/office/word/2012/wordml" xmlns:wpg="http://schemas.microsoft.com/office/word/2010/wordprocessingGroup" xmlns:wpi="http://schemas.microsoft.com/office/word/2010/wordprocessingInk" xmlns:wne="http://schemas.microsoft.com/office/word/2006/wordml" xmlns:wps="http://schemas.microsoft.com/office/word/2010/wordprocessingShape" mc:Ignorable="w14 w15 wp14">
+  <w:abstractNum w:abstractNumId="0">
+    <w:nsid w:val="26F9681A"/>
+    <w:multiLevelType w:val="hybridMultilevel"/>
+    <w:tmpl w:val="EFAC6416"/>
+    <w:lvl w:ilvl="0" w:tplc="04090001">
+      <w:start w:val="1"/>
+      <w:numFmt w:val="bullet"/>
+      <w:lvlText w:val=""/>
+      <w:lvlJc w:val="left"/>
+      <w:pPr>
+        <w:ind w:left="720" w:hanging="360"/>
+      </w:pPr>
+      <w:rPr>
+        <w:rFonts w:ascii="Symbol" w:hAnsi="Symbol" w:hint="default"/>
+      </w:rPr>
+    </w:lvl>
+    <w:lvl w:ilvl="1" w:tplc="04090003">
+      <w:start w:val="1"/>
+      <w:numFmt w:val="bullet"/>
+      <w:lvlText w:val="o"/>
+      <w:lvlJc w:val="left"/>
+      <w:pPr>
+        <w:ind w:left="1440" w:hanging="360"/>
+      </w:pPr>
+      <w:rPr>
+        <w:rFonts w:ascii="Courier New" w:hAnsi="Courier New" w:cs="Courier New" w:hint="default"/>
+      </w:rPr>
+    </w:lvl>
+    <w:lvl w:ilvl="2" w:tplc="04090005" w:tentative="1">
+      <w:start w:val="1"/>
+      <w:numFmt w:val="bullet"/>
+      <w:lvlText w:val=""/>
+      <w:lvlJc w:val="left"/>
+      <w:pPr>
+        <w:ind w:left="2160" w:hanging="360"/>
+      </w:pPr>
+      <w:rPr>
+        <w:rFonts w:ascii="Wingdings" w:hAnsi="Wingdings" w:hint="default"/>
+      </w:rPr>
+    </w:lvl>
+    <w:lvl w:ilvl="3" w:tplc="04090001" w:tentative="1">
+      <w:start w:val="1"/>
+      <w:numFmt w:val="bullet"/>
+      <w:lvlText w:val=""/>
+      <w:lvlJc w:val="left"/>
+      <w:pPr>
+        <w:ind w:left="2880" w:hanging="360"/>
+      </w:pPr>
+      <w:rPr>
+        <w:rFonts w:ascii="Symbol" w:hAnsi="Symbol" w:hint="default"/>
+      </w:rPr>
+    </w:lvl>
+    <w:lvl w:ilvl="4" w:tplc="04090003" w:tentative="1">
+      <w:start w:val="1"/>
+      <w:numFmt w:val="bullet"/>
+      <w:lvlText w:val="o"/>
+      <w:lvlJc w:val="left"/>
+      <w:pPr>
+        <w:ind w:left="3600" w:hanging="360"/>
+      </w:pPr>
+      <w:rPr>
+        <w:rFonts w:ascii="Courier New" w:hAnsi="Courier New" w:cs="Courier New" w:hint="default"/>
+      </w:rPr>
+    </w:lvl>
+    <w:lvl w:ilvl="5" w:tplc="04090005" w:tentative="1">
+      <w:start w:val="1"/>
+      <w:numFmt w:val="bullet"/>
+      <w:lvlText w:val=""/>
+      <w:lvlJc w:val="left"/>
+      <w:pPr>
+        <w:ind w:left="4320" w:hanging="360"/>
+      </w:pPr>
+      <w:rPr>
+        <w:rFonts w:ascii="Wingdings" w:hAnsi="Wingdings" w:hint="default"/>
+      </w:rPr>
+    </w:lvl>
+    <w:lvl w:ilvl="6" w:tplc="04090001" w:tentative="1">
+      <w:start w:val="1"/>
+      <w:numFmt w:val="bullet"/>
+      <w:lvlText w:val=""/>
+      <w:lvlJc w:val="left"/>
+      <w:pPr>
+        <w:ind w:left="5040" w:hanging="360"/>
+      </w:pPr>
+      <w:rPr>
+        <w:rFonts w:ascii="Symbol" w:hAnsi="Symbol" w:hint="default"/>
+      </w:rPr>
+    </w:lvl>
+    <w:lvl w:ilvl="7" w:tplc="04090003" w:tentative="1">
+      <w:start w:val="1"/>
+      <w:numFmt w:val="bullet"/>
+      <w:lvlText w:val="o"/>
+      <w:lvlJc w:val="left"/>
+      <w:pPr>
+        <w:ind w:left="5760" w:hanging="360"/>
+      </w:pPr>
+      <w:rPr>
+        <w:rFonts w:ascii="Courier New" w:hAnsi="Courier New" w:cs="Courier New" w:hint="default"/>
+      </w:rPr>
+    </w:lvl>
+    <w:lvl w:ilvl="8" w:tplc="04090005" w:tentative="1">
+      <w:start w:val="1"/>
+      <w:numFmt w:val="bullet"/>
+      <w:lvlText w:val=""/>
+      <w:lvlJc w:val="left"/>
+      <w:pPr>
+        <w:ind w:left="6480" w:hanging="360"/>
+      </w:pPr>
+      <w:rPr>
+        <w:rFonts w:ascii="Wingdings" w:hAnsi="Wingdings" w:hint="default"/>
+      </w:rPr>
+    </w:lvl>
+  </w:abstractNum>
+  <w:num w:numId="1">
+    <w:abstractNumId w:val="0"/>
+  </w:num>
+</w:numbering>
 </file>
 
 <file path=word/styles.xml><?xml version="1.0" encoding="utf-8"?>
@@ -503,6 +718,17 @@
       <w:szCs w:val="24"/>
     </w:rPr>
   </w:style>
+  <w:style w:type="paragraph" w:styleId="ListParagraph">
+    <w:name w:val="List Paragraph"/>
+    <w:basedOn w:val="Normal"/>
+    <w:uiPriority w:val="34"/>
+    <w:qFormat/>
+    <w:rsid w:val="003429DD"/>
+    <w:pPr>
+      <w:ind w:left="720"/>
+      <w:contextualSpacing/>
+    </w:pPr>
+  </w:style>
 </w:styles>
 </file>
 
@@ -2103,6 +2329,13 @@
         </dgm:presLayoutVars>
       </dgm:prSet>
       <dgm:spPr/>
+      <dgm:t>
+        <a:bodyPr/>
+        <a:lstStyle/>
+        <a:p>
+          <a:endParaRPr lang="en-US"/>
+        </a:p>
+      </dgm:t>
     </dgm:pt>
     <dgm:pt modelId="{1EC36059-8350-48DB-8587-BEBFB58B820E}" type="pres">
       <dgm:prSet presAssocID="{7C836C82-BAD1-4D93-BA9D-EB1461146557}" presName="composite" presStyleCnt="0"/>
@@ -2116,6 +2349,13 @@
         </dgm:presLayoutVars>
       </dgm:prSet>
       <dgm:spPr/>
+      <dgm:t>
+        <a:bodyPr/>
+        <a:lstStyle/>
+        <a:p>
+          <a:endParaRPr lang="en-US"/>
+        </a:p>
+      </dgm:t>
     </dgm:pt>
     <dgm:pt modelId="{476BF8DE-0DE2-4819-BBB9-590B563BD933}" type="pres">
       <dgm:prSet presAssocID="{7C836C82-BAD1-4D93-BA9D-EB1461146557}" presName="descendantText" presStyleLbl="alignAcc1" presStyleIdx="0" presStyleCnt="5">
@@ -2148,6 +2388,13 @@
         </dgm:presLayoutVars>
       </dgm:prSet>
       <dgm:spPr/>
+      <dgm:t>
+        <a:bodyPr/>
+        <a:lstStyle/>
+        <a:p>
+          <a:endParaRPr lang="en-US"/>
+        </a:p>
+      </dgm:t>
     </dgm:pt>
     <dgm:pt modelId="{2A417467-C77A-4999-BE58-FB0E937C0B68}" type="pres">
       <dgm:prSet presAssocID="{4302F45E-9D54-4D57-A405-9D6F9D186874}" presName="descendantText" presStyleLbl="alignAcc1" presStyleIdx="1" presStyleCnt="5">
@@ -2219,6 +2466,13 @@
         </dgm:presLayoutVars>
       </dgm:prSet>
       <dgm:spPr/>
+      <dgm:t>
+        <a:bodyPr/>
+        <a:lstStyle/>
+        <a:p>
+          <a:endParaRPr lang="en-US"/>
+        </a:p>
+      </dgm:t>
     </dgm:pt>
     <dgm:pt modelId="{475206D6-4DFE-4AF3-9DE8-423CA19E2AD3}" type="pres">
       <dgm:prSet presAssocID="{B15F950F-EC5D-465C-BA1F-96BAD8468C38}" presName="descendantText" presStyleLbl="alignAcc1" presStyleIdx="3" presStyleCnt="5">
@@ -2251,6 +2505,13 @@
         </dgm:presLayoutVars>
       </dgm:prSet>
       <dgm:spPr/>
+      <dgm:t>
+        <a:bodyPr/>
+        <a:lstStyle/>
+        <a:p>
+          <a:endParaRPr lang="en-US"/>
+        </a:p>
+      </dgm:t>
     </dgm:pt>
     <dgm:pt modelId="{9E264E10-10D9-4529-9227-3A3157937632}" type="pres">
       <dgm:prSet presAssocID="{E48CEF48-1824-43A6-9E92-2D29DF0B9BB7}" presName="descendantText" presStyleLbl="alignAcc1" presStyleIdx="4" presStyleCnt="5">
@@ -2269,76 +2530,76 @@
     </dgm:pt>
   </dgm:ptLst>
   <dgm:cxnLst>
+    <dgm:cxn modelId="{8A7A4987-F1E4-4727-AFDE-ABC8B39FE8B9}" srcId="{9A25811A-41B6-4044-BAD0-9A1CD6ABE75D}" destId="{7DA2F736-DE3B-43A0-A1F3-B8C2E67A408C}" srcOrd="0" destOrd="0" parTransId="{AB807932-054E-4B5A-BB8F-74CF244835A9}" sibTransId="{AD8FE047-F365-4DED-88BC-9C7DB0B6ED3C}"/>
+    <dgm:cxn modelId="{950BC4A0-50FC-4239-811C-169ED4BD76CC}" srcId="{769B2460-26F6-4AB8-A5FB-96E955164892}" destId="{B15F950F-EC5D-465C-BA1F-96BAD8468C38}" srcOrd="3" destOrd="0" parTransId="{71049775-5B8B-4DB6-900C-594D3B338101}" sibTransId="{EA3DB665-40C9-4BDE-B33B-05614226AD2F}"/>
+    <dgm:cxn modelId="{6D09BBFA-92AF-4DE6-8046-7D87CF0A3A62}" type="presOf" srcId="{5D1501F6-7902-4730-A8D3-922141E0C15D}" destId="{2A417467-C77A-4999-BE58-FB0E937C0B68}" srcOrd="0" destOrd="3" presId="urn:microsoft.com/office/officeart/2005/8/layout/chevron2"/>
+    <dgm:cxn modelId="{45C8756E-1416-489D-A5C8-BCFAA2EBC063}" srcId="{7C836C82-BAD1-4D93-BA9D-EB1461146557}" destId="{5A8B439F-C90F-4BD5-8284-BFEA6686E2F1}" srcOrd="0" destOrd="0" parTransId="{6E40B186-5B73-4AA4-8393-84D7A7844E6D}" sibTransId="{FDA2D2D3-1D82-46AB-A923-ACAB5ECD00A4}"/>
+    <dgm:cxn modelId="{9A45745A-A481-4FA4-9276-EF905321D149}" type="presOf" srcId="{769B2460-26F6-4AB8-A5FB-96E955164892}" destId="{975D9BD8-8D3C-456A-94D5-43AB4ED14DE2}" srcOrd="0" destOrd="0" presId="urn:microsoft.com/office/officeart/2005/8/layout/chevron2"/>
+    <dgm:cxn modelId="{863BCEFC-EA72-4C30-8C2F-C4FA2A936709}" srcId="{7C836C82-BAD1-4D93-BA9D-EB1461146557}" destId="{D2A1BC7A-E92E-4FAA-AFF1-9E9CB774999D}" srcOrd="2" destOrd="0" parTransId="{14B6AF8C-006B-4FC0-A5D6-A87DD02909A2}" sibTransId="{79B462BD-D6F7-431D-8B65-6DF60E5ED4FB}"/>
+    <dgm:cxn modelId="{2096E242-B28E-4092-AFE4-BDF8F7292535}" srcId="{7C836C82-BAD1-4D93-BA9D-EB1461146557}" destId="{281CB02D-0B3D-4041-81C7-82A3AFB9086C}" srcOrd="4" destOrd="0" parTransId="{BAFA830A-00D1-4D93-B61E-E6BF90A16071}" sibTransId="{B0FDB0A8-0861-400B-8FAC-D5A8E0C72F08}"/>
+    <dgm:cxn modelId="{2B4EE31B-B0FC-4FF7-916D-A329B418900E}" srcId="{769B2460-26F6-4AB8-A5FB-96E955164892}" destId="{4302F45E-9D54-4D57-A405-9D6F9D186874}" srcOrd="1" destOrd="0" parTransId="{F01E30B1-EFA8-4EDD-B173-695B1AE2B8E0}" sibTransId="{7F860093-F6BC-45F5-B2A8-D724BA79A933}"/>
+    <dgm:cxn modelId="{0C461655-02E4-4798-99F8-7F7BBDA8D49F}" srcId="{4302F45E-9D54-4D57-A405-9D6F9D186874}" destId="{4434F8D0-A261-4EB2-B478-2B6DD3BF64AF}" srcOrd="0" destOrd="0" parTransId="{C6910556-EB4A-4B8D-A238-FA3E63B15915}" sibTransId="{A319D21E-EACD-4B73-9547-12799F27BE4C}"/>
+    <dgm:cxn modelId="{2337324E-B080-4999-8915-014D855202A4}" type="presOf" srcId="{7C85C824-D0A6-45F8-95D5-259535B9AC84}" destId="{2A417467-C77A-4999-BE58-FB0E937C0B68}" srcOrd="0" destOrd="4" presId="urn:microsoft.com/office/officeart/2005/8/layout/chevron2"/>
+    <dgm:cxn modelId="{966FA9C2-6F4D-446B-884A-B155685D6434}" type="presOf" srcId="{9A25811A-41B6-4044-BAD0-9A1CD6ABE75D}" destId="{21969BC4-A71C-43A5-9492-63E0ABA53C24}" srcOrd="0" destOrd="0" presId="urn:microsoft.com/office/officeart/2005/8/layout/chevron2"/>
+    <dgm:cxn modelId="{9E963C75-A8A4-4955-BD85-DCDA0E41F390}" srcId="{7C836C82-BAD1-4D93-BA9D-EB1461146557}" destId="{8F9E18DA-A62E-4D29-A3FA-E43D9D4FBF68}" srcOrd="1" destOrd="0" parTransId="{A0151E75-05DE-46B0-9E55-3B0402D06EEA}" sibTransId="{002F6BD0-E99E-436B-B15B-E0E12D105B6F}"/>
+    <dgm:cxn modelId="{B6B23C86-5684-4BE6-8E6F-469A924839CD}" type="presOf" srcId="{4302F45E-9D54-4D57-A405-9D6F9D186874}" destId="{0439ECB6-1C71-4C5A-8376-EFA4144F6525}" srcOrd="0" destOrd="0" presId="urn:microsoft.com/office/officeart/2005/8/layout/chevron2"/>
+    <dgm:cxn modelId="{C08B6B40-33FA-4A28-B8A6-C858D9B371CF}" type="presOf" srcId="{E48CEF48-1824-43A6-9E92-2D29DF0B9BB7}" destId="{478901A6-20DB-48EC-839D-AC0F4C212675}" srcOrd="0" destOrd="0" presId="urn:microsoft.com/office/officeart/2005/8/layout/chevron2"/>
+    <dgm:cxn modelId="{93A384F9-1891-44A8-8364-6D433923D7B6}" srcId="{B15F950F-EC5D-465C-BA1F-96BAD8468C38}" destId="{FEB0DF80-300C-415D-B498-99628A6E764E}" srcOrd="0" destOrd="0" parTransId="{8C3F8D1A-13B2-4173-BD40-7E7B05097A2D}" sibTransId="{5A102C6E-31D8-412A-9738-B24A307615BC}"/>
+    <dgm:cxn modelId="{0B9EA774-FBE6-494F-A7B7-C5ADFD87EEB4}" srcId="{769B2460-26F6-4AB8-A5FB-96E955164892}" destId="{9A25811A-41B6-4044-BAD0-9A1CD6ABE75D}" srcOrd="2" destOrd="0" parTransId="{A5C6E370-97A7-46D7-86E4-CB6498C5D003}" sibTransId="{DD3CDCD8-A649-47C1-9E72-6FA81DB2195F}"/>
+    <dgm:cxn modelId="{2F4A832B-E6D7-43D7-80CC-72F0E77C5523}" type="presOf" srcId="{281CB02D-0B3D-4041-81C7-82A3AFB9086C}" destId="{476BF8DE-0DE2-4819-BBB9-590B563BD933}" srcOrd="0" destOrd="4" presId="urn:microsoft.com/office/officeart/2005/8/layout/chevron2"/>
+    <dgm:cxn modelId="{D75F5518-5E4C-41C9-AF1C-F028C8E4C727}" srcId="{769B2460-26F6-4AB8-A5FB-96E955164892}" destId="{7C836C82-BAD1-4D93-BA9D-EB1461146557}" srcOrd="0" destOrd="0" parTransId="{33D0FA8B-633F-4637-9E76-FE7F2CA541C4}" sibTransId="{3DA6C8EE-9B55-49A8-991B-00BAF0266287}"/>
+    <dgm:cxn modelId="{8C0C6E46-136D-4A1F-9BAD-3C9DC3CCD121}" srcId="{4302F45E-9D54-4D57-A405-9D6F9D186874}" destId="{7C85C824-D0A6-45F8-95D5-259535B9AC84}" srcOrd="4" destOrd="0" parTransId="{AB2B7562-775C-44E1-968A-9E2EE7E35CA1}" sibTransId="{350DC7C5-6ACC-4157-8349-5B487A894175}"/>
+    <dgm:cxn modelId="{B5C11038-7F7A-4C7E-866C-9D6D7D7A8DCA}" type="presOf" srcId="{FEB0DF80-300C-415D-B498-99628A6E764E}" destId="{475206D6-4DFE-4AF3-9DE8-423CA19E2AD3}" srcOrd="0" destOrd="0" presId="urn:microsoft.com/office/officeart/2005/8/layout/chevron2"/>
+    <dgm:cxn modelId="{622C05B7-F2EA-4C95-B897-6D32448F1CB8}" type="presOf" srcId="{8F0E2A5F-D57C-4C7E-9650-B0EF4B42CFC7}" destId="{476BF8DE-0DE2-4819-BBB9-590B563BD933}" srcOrd="0" destOrd="3" presId="urn:microsoft.com/office/officeart/2005/8/layout/chevron2"/>
+    <dgm:cxn modelId="{539A6D9C-6771-4E69-95DD-EBB41E0FED0C}" type="presOf" srcId="{CF5920C0-A5C5-4CAD-B4C2-753C7A0BBB55}" destId="{9E264E10-10D9-4529-9227-3A3157937632}" srcOrd="0" destOrd="0" presId="urn:microsoft.com/office/officeart/2005/8/layout/chevron2"/>
+    <dgm:cxn modelId="{62A87831-8406-40F5-AD1A-02818776AFD2}" type="presOf" srcId="{D2A1BC7A-E92E-4FAA-AFF1-9E9CB774999D}" destId="{476BF8DE-0DE2-4819-BBB9-590B563BD933}" srcOrd="0" destOrd="2" presId="urn:microsoft.com/office/officeart/2005/8/layout/chevron2"/>
+    <dgm:cxn modelId="{00668FBC-9F5F-449B-B362-9EE2CCAE5CCA}" type="presOf" srcId="{5A8B439F-C90F-4BD5-8284-BFEA6686E2F1}" destId="{476BF8DE-0DE2-4819-BBB9-590B563BD933}" srcOrd="0" destOrd="0" presId="urn:microsoft.com/office/officeart/2005/8/layout/chevron2"/>
+    <dgm:cxn modelId="{7BEC13BA-5F62-4E2F-B75C-A522583E4866}" type="presOf" srcId="{B15F950F-EC5D-465C-BA1F-96BAD8468C38}" destId="{C73D2354-301A-4E3F-96C7-8C43DF21EC86}" srcOrd="0" destOrd="0" presId="urn:microsoft.com/office/officeart/2005/8/layout/chevron2"/>
+    <dgm:cxn modelId="{7FF4DC5C-319A-48A2-BD97-84D555C96C07}" type="presOf" srcId="{A62E1BAB-A637-4EE1-A600-108F183F652F}" destId="{9AA8D03E-0FF4-44F1-B300-7412B59EADEB}" srcOrd="0" destOrd="2" presId="urn:microsoft.com/office/officeart/2005/8/layout/chevron2"/>
+    <dgm:cxn modelId="{13B4D0FB-1A43-471F-A459-22DCA50DA56A}" type="presOf" srcId="{4434F8D0-A261-4EB2-B478-2B6DD3BF64AF}" destId="{2A417467-C77A-4999-BE58-FB0E937C0B68}" srcOrd="0" destOrd="0" presId="urn:microsoft.com/office/officeart/2005/8/layout/chevron2"/>
+    <dgm:cxn modelId="{6ADB5298-2DD7-4B11-9C23-000B89597B70}" type="presOf" srcId="{7C836C82-BAD1-4D93-BA9D-EB1461146557}" destId="{639AD46E-CF82-4C06-AD5D-D142CFD60979}" srcOrd="0" destOrd="0" presId="urn:microsoft.com/office/officeart/2005/8/layout/chevron2"/>
+    <dgm:cxn modelId="{A0532F46-4D09-4E31-B57F-FAAE7C33DB28}" srcId="{7C836C82-BAD1-4D93-BA9D-EB1461146557}" destId="{8F0E2A5F-D57C-4C7E-9650-B0EF4B42CFC7}" srcOrd="3" destOrd="0" parTransId="{BF43179B-B2F2-43B8-B65D-2CCF2C0B9CBE}" sibTransId="{A30C334E-F1AD-48BF-8042-F7A5517E9AF5}"/>
+    <dgm:cxn modelId="{59FAC66A-134B-44A4-B413-EC85275718EC}" srcId="{4302F45E-9D54-4D57-A405-9D6F9D186874}" destId="{5D1501F6-7902-4730-A8D3-922141E0C15D}" srcOrd="3" destOrd="0" parTransId="{8D5986A7-DA2F-4485-9F79-508EA4503A04}" sibTransId="{CED4CECD-C468-43F8-A900-FE3BD186D1AC}"/>
     <dgm:cxn modelId="{1DFEC58D-1AAF-4F88-9A27-DF0492E8BF13}" srcId="{9A25811A-41B6-4044-BAD0-9A1CD6ABE75D}" destId="{ECC2F174-2FC8-44A0-8E88-0058E69C672A}" srcOrd="3" destOrd="0" parTransId="{1E14DA6F-97A6-48D8-8550-68B3E3D81EF5}" sibTransId="{1B672EC1-61C1-4C94-9129-E294C2D31B8C}"/>
-    <dgm:cxn modelId="{87C65562-DD1D-4BC1-8887-0469D1B1CD37}" type="presOf" srcId="{7C836C82-BAD1-4D93-BA9D-EB1461146557}" destId="{639AD46E-CF82-4C06-AD5D-D142CFD60979}" srcOrd="0" destOrd="0" presId="urn:microsoft.com/office/officeart/2005/8/layout/chevron2"/>
-    <dgm:cxn modelId="{950BC4A0-50FC-4239-811C-169ED4BD76CC}" srcId="{769B2460-26F6-4AB8-A5FB-96E955164892}" destId="{B15F950F-EC5D-465C-BA1F-96BAD8468C38}" srcOrd="3" destOrd="0" parTransId="{71049775-5B8B-4DB6-900C-594D3B338101}" sibTransId="{EA3DB665-40C9-4BDE-B33B-05614226AD2F}"/>
-    <dgm:cxn modelId="{853A7D79-1E44-4708-A886-8B0B55193370}" type="presOf" srcId="{8F9E18DA-A62E-4D29-A3FA-E43D9D4FBF68}" destId="{476BF8DE-0DE2-4819-BBB9-590B563BD933}" srcOrd="0" destOrd="1" presId="urn:microsoft.com/office/officeart/2005/8/layout/chevron2"/>
+    <dgm:cxn modelId="{8669EBB1-675F-487B-8535-F1A3EEA39D43}" type="presOf" srcId="{ECC2F174-2FC8-44A0-8E88-0058E69C672A}" destId="{9AA8D03E-0FF4-44F1-B300-7412B59EADEB}" srcOrd="0" destOrd="3" presId="urn:microsoft.com/office/officeart/2005/8/layout/chevron2"/>
+    <dgm:cxn modelId="{3423C4DA-1694-4ECC-A0AF-8B47DA5CC04F}" type="presOf" srcId="{8F9E18DA-A62E-4D29-A3FA-E43D9D4FBF68}" destId="{476BF8DE-0DE2-4819-BBB9-590B563BD933}" srcOrd="0" destOrd="1" presId="urn:microsoft.com/office/officeart/2005/8/layout/chevron2"/>
+    <dgm:cxn modelId="{9FCEBFF6-D46F-4AAA-8EB3-A274F8A58029}" type="presOf" srcId="{6AA891FA-28FC-4591-9F6C-ABF8AC3BCF2C}" destId="{475206D6-4DFE-4AF3-9DE8-423CA19E2AD3}" srcOrd="0" destOrd="1" presId="urn:microsoft.com/office/officeart/2005/8/layout/chevron2"/>
+    <dgm:cxn modelId="{CC585116-6B7F-44A5-AB53-3F756FD36634}" srcId="{9A25811A-41B6-4044-BAD0-9A1CD6ABE75D}" destId="{39FFF3BC-9362-40E1-938F-09239B71E13B}" srcOrd="1" destOrd="0" parTransId="{51C371CE-B6B2-4748-9A66-B252C7FC7163}" sibTransId="{3D3DD0EC-905F-44BD-BC14-279C1A9C47AC}"/>
+    <dgm:cxn modelId="{A403B813-2F11-48CC-8CFE-94D822E8884D}" type="presOf" srcId="{E4A921B6-DF31-4BC8-823E-891D6AFFC09C}" destId="{2A417467-C77A-4999-BE58-FB0E937C0B68}" srcOrd="0" destOrd="1" presId="urn:microsoft.com/office/officeart/2005/8/layout/chevron2"/>
+    <dgm:cxn modelId="{8AC558F5-8762-4689-8027-CA0FF1165099}" type="presOf" srcId="{39FFF3BC-9362-40E1-938F-09239B71E13B}" destId="{9AA8D03E-0FF4-44F1-B300-7412B59EADEB}" srcOrd="0" destOrd="1" presId="urn:microsoft.com/office/officeart/2005/8/layout/chevron2"/>
+    <dgm:cxn modelId="{0748DAD9-A664-428B-9AA3-C73F76CAE3BF}" srcId="{769B2460-26F6-4AB8-A5FB-96E955164892}" destId="{E48CEF48-1824-43A6-9E92-2D29DF0B9BB7}" srcOrd="4" destOrd="0" parTransId="{AACEF008-2B11-4278-AE85-B2CB35FC3144}" sibTransId="{8E5D3262-A568-4548-B246-E80A914728D3}"/>
+    <dgm:cxn modelId="{B603EE40-F864-47AD-BF74-9C1389348040}" srcId="{4302F45E-9D54-4D57-A405-9D6F9D186874}" destId="{841272B7-0336-4706-A612-622E6D57BEAF}" srcOrd="2" destOrd="0" parTransId="{13AFAC0C-563A-4D3B-92AB-5D2CA0765480}" sibTransId="{D2ADB608-FDCD-4CC7-A918-346E854C650A}"/>
+    <dgm:cxn modelId="{47DF320B-251C-4404-B1AA-D5240BF874CC}" srcId="{4302F45E-9D54-4D57-A405-9D6F9D186874}" destId="{E4A921B6-DF31-4BC8-823E-891D6AFFC09C}" srcOrd="1" destOrd="0" parTransId="{C5F58684-5E1E-46EA-AA8A-8802C5599FD5}" sibTransId="{98A52767-A1E5-4201-8872-CF59A51501CE}"/>
+    <dgm:cxn modelId="{98D67EA7-2BDF-4C99-A933-87D30211ABD1}" srcId="{E48CEF48-1824-43A6-9E92-2D29DF0B9BB7}" destId="{CF5920C0-A5C5-4CAD-B4C2-753C7A0BBB55}" srcOrd="0" destOrd="0" parTransId="{40B6D08B-B8A6-4EB9-8405-CE6F65E123D5}" sibTransId="{B7244F49-39C1-4251-970E-50A65C899263}"/>
+    <dgm:cxn modelId="{8835122F-53FC-461A-8357-05227AF6A0FF}" srcId="{B15F950F-EC5D-465C-BA1F-96BAD8468C38}" destId="{6AA891FA-28FC-4591-9F6C-ABF8AC3BCF2C}" srcOrd="1" destOrd="0" parTransId="{A6ED9E9B-3523-4B7B-8D97-7EC7A0371BEC}" sibTransId="{13B5C37B-02FB-445A-BD09-050B9D81204D}"/>
+    <dgm:cxn modelId="{B2B3594A-109C-41C8-82B4-3AA0A531297A}" type="presOf" srcId="{841272B7-0336-4706-A612-622E6D57BEAF}" destId="{2A417467-C77A-4999-BE58-FB0E937C0B68}" srcOrd="0" destOrd="2" presId="urn:microsoft.com/office/officeart/2005/8/layout/chevron2"/>
     <dgm:cxn modelId="{79617C3F-0C64-471B-97AB-78DFD587F540}" srcId="{9A25811A-41B6-4044-BAD0-9A1CD6ABE75D}" destId="{A62E1BAB-A637-4EE1-A600-108F183F652F}" srcOrd="2" destOrd="0" parTransId="{B2512EA0-27F5-4CB1-94D2-9736DCBE6B86}" sibTransId="{2FE19586-DB37-41B2-9C01-429624CD15E9}"/>
-    <dgm:cxn modelId="{D75F5518-5E4C-41C9-AF1C-F028C8E4C727}" srcId="{769B2460-26F6-4AB8-A5FB-96E955164892}" destId="{7C836C82-BAD1-4D93-BA9D-EB1461146557}" srcOrd="0" destOrd="0" parTransId="{33D0FA8B-633F-4637-9E76-FE7F2CA541C4}" sibTransId="{3DA6C8EE-9B55-49A8-991B-00BAF0266287}"/>
-    <dgm:cxn modelId="{8835122F-53FC-461A-8357-05227AF6A0FF}" srcId="{B15F950F-EC5D-465C-BA1F-96BAD8468C38}" destId="{6AA891FA-28FC-4591-9F6C-ABF8AC3BCF2C}" srcOrd="1" destOrd="0" parTransId="{A6ED9E9B-3523-4B7B-8D97-7EC7A0371BEC}" sibTransId="{13B5C37B-02FB-445A-BD09-050B9D81204D}"/>
-    <dgm:cxn modelId="{8C0C6E46-136D-4A1F-9BAD-3C9DC3CCD121}" srcId="{4302F45E-9D54-4D57-A405-9D6F9D186874}" destId="{7C85C824-D0A6-45F8-95D5-259535B9AC84}" srcOrd="4" destOrd="0" parTransId="{AB2B7562-775C-44E1-968A-9E2EE7E35CA1}" sibTransId="{350DC7C5-6ACC-4157-8349-5B487A894175}"/>
-    <dgm:cxn modelId="{A0532F46-4D09-4E31-B57F-FAAE7C33DB28}" srcId="{7C836C82-BAD1-4D93-BA9D-EB1461146557}" destId="{8F0E2A5F-D57C-4C7E-9650-B0EF4B42CFC7}" srcOrd="3" destOrd="0" parTransId="{BF43179B-B2F2-43B8-B65D-2CCF2C0B9CBE}" sibTransId="{A30C334E-F1AD-48BF-8042-F7A5517E9AF5}"/>
-    <dgm:cxn modelId="{BE088718-2DB1-468E-9FFC-1F12B483DD9A}" type="presOf" srcId="{5A8B439F-C90F-4BD5-8284-BFEA6686E2F1}" destId="{476BF8DE-0DE2-4819-BBB9-590B563BD933}" srcOrd="0" destOrd="0" presId="urn:microsoft.com/office/officeart/2005/8/layout/chevron2"/>
-    <dgm:cxn modelId="{47DF320B-251C-4404-B1AA-D5240BF874CC}" srcId="{4302F45E-9D54-4D57-A405-9D6F9D186874}" destId="{E4A921B6-DF31-4BC8-823E-891D6AFFC09C}" srcOrd="1" destOrd="0" parTransId="{C5F58684-5E1E-46EA-AA8A-8802C5599FD5}" sibTransId="{98A52767-A1E5-4201-8872-CF59A51501CE}"/>
-    <dgm:cxn modelId="{B603EE40-F864-47AD-BF74-9C1389348040}" srcId="{4302F45E-9D54-4D57-A405-9D6F9D186874}" destId="{841272B7-0336-4706-A612-622E6D57BEAF}" srcOrd="2" destOrd="0" parTransId="{13AFAC0C-563A-4D3B-92AB-5D2CA0765480}" sibTransId="{D2ADB608-FDCD-4CC7-A918-346E854C650A}"/>
-    <dgm:cxn modelId="{98C12750-DE74-4C52-A85A-D49B54E72840}" type="presOf" srcId="{ECC2F174-2FC8-44A0-8E88-0058E69C672A}" destId="{9AA8D03E-0FF4-44F1-B300-7412B59EADEB}" srcOrd="0" destOrd="3" presId="urn:microsoft.com/office/officeart/2005/8/layout/chevron2"/>
-    <dgm:cxn modelId="{CE9D13CB-F09E-4EF8-8346-45F90FFC07D4}" type="presOf" srcId="{FEB0DF80-300C-415D-B498-99628A6E764E}" destId="{475206D6-4DFE-4AF3-9DE8-423CA19E2AD3}" srcOrd="0" destOrd="0" presId="urn:microsoft.com/office/officeart/2005/8/layout/chevron2"/>
-    <dgm:cxn modelId="{A1961645-B5AA-47B5-8584-A7549AE29FA0}" type="presOf" srcId="{D2A1BC7A-E92E-4FAA-AFF1-9E9CB774999D}" destId="{476BF8DE-0DE2-4819-BBB9-590B563BD933}" srcOrd="0" destOrd="2" presId="urn:microsoft.com/office/officeart/2005/8/layout/chevron2"/>
-    <dgm:cxn modelId="{0C461655-02E4-4798-99F8-7F7BBDA8D49F}" srcId="{4302F45E-9D54-4D57-A405-9D6F9D186874}" destId="{4434F8D0-A261-4EB2-B478-2B6DD3BF64AF}" srcOrd="0" destOrd="0" parTransId="{C6910556-EB4A-4B8D-A238-FA3E63B15915}" sibTransId="{A319D21E-EACD-4B73-9547-12799F27BE4C}"/>
-    <dgm:cxn modelId="{2096E242-B28E-4092-AFE4-BDF8F7292535}" srcId="{7C836C82-BAD1-4D93-BA9D-EB1461146557}" destId="{281CB02D-0B3D-4041-81C7-82A3AFB9086C}" srcOrd="4" destOrd="0" parTransId="{BAFA830A-00D1-4D93-B61E-E6BF90A16071}" sibTransId="{B0FDB0A8-0861-400B-8FAC-D5A8E0C72F08}"/>
-    <dgm:cxn modelId="{983B95C1-42C8-4BA5-B7E7-67CDBFA21DF9}" type="presOf" srcId="{7C85C824-D0A6-45F8-95D5-259535B9AC84}" destId="{2A417467-C77A-4999-BE58-FB0E937C0B68}" srcOrd="0" destOrd="4" presId="urn:microsoft.com/office/officeart/2005/8/layout/chevron2"/>
-    <dgm:cxn modelId="{0748DAD9-A664-428B-9AA3-C73F76CAE3BF}" srcId="{769B2460-26F6-4AB8-A5FB-96E955164892}" destId="{E48CEF48-1824-43A6-9E92-2D29DF0B9BB7}" srcOrd="4" destOrd="0" parTransId="{AACEF008-2B11-4278-AE85-B2CB35FC3144}" sibTransId="{8E5D3262-A568-4548-B246-E80A914728D3}"/>
-    <dgm:cxn modelId="{DE29A537-E4F4-4E8A-809F-3D6365BB9B71}" type="presOf" srcId="{A62E1BAB-A637-4EE1-A600-108F183F652F}" destId="{9AA8D03E-0FF4-44F1-B300-7412B59EADEB}" srcOrd="0" destOrd="2" presId="urn:microsoft.com/office/officeart/2005/8/layout/chevron2"/>
-    <dgm:cxn modelId="{A0243885-8768-4046-AF03-8A6EAEE8EF08}" type="presOf" srcId="{8F0E2A5F-D57C-4C7E-9650-B0EF4B42CFC7}" destId="{476BF8DE-0DE2-4819-BBB9-590B563BD933}" srcOrd="0" destOrd="3" presId="urn:microsoft.com/office/officeart/2005/8/layout/chevron2"/>
-    <dgm:cxn modelId="{9E963C75-A8A4-4955-BD85-DCDA0E41F390}" srcId="{7C836C82-BAD1-4D93-BA9D-EB1461146557}" destId="{8F9E18DA-A62E-4D29-A3FA-E43D9D4FBF68}" srcOrd="1" destOrd="0" parTransId="{A0151E75-05DE-46B0-9E55-3B0402D06EEA}" sibTransId="{002F6BD0-E99E-436B-B15B-E0E12D105B6F}"/>
-    <dgm:cxn modelId="{45C8756E-1416-489D-A5C8-BCFAA2EBC063}" srcId="{7C836C82-BAD1-4D93-BA9D-EB1461146557}" destId="{5A8B439F-C90F-4BD5-8284-BFEA6686E2F1}" srcOrd="0" destOrd="0" parTransId="{6E40B186-5B73-4AA4-8393-84D7A7844E6D}" sibTransId="{FDA2D2D3-1D82-46AB-A923-ACAB5ECD00A4}"/>
-    <dgm:cxn modelId="{98D67EA7-2BDF-4C99-A933-87D30211ABD1}" srcId="{E48CEF48-1824-43A6-9E92-2D29DF0B9BB7}" destId="{CF5920C0-A5C5-4CAD-B4C2-753C7A0BBB55}" srcOrd="0" destOrd="0" parTransId="{40B6D08B-B8A6-4EB9-8405-CE6F65E123D5}" sibTransId="{B7244F49-39C1-4251-970E-50A65C899263}"/>
-    <dgm:cxn modelId="{4FD87511-B50B-4A65-B95B-5EC4D81E002C}" type="presOf" srcId="{E48CEF48-1824-43A6-9E92-2D29DF0B9BB7}" destId="{478901A6-20DB-48EC-839D-AC0F4C212675}" srcOrd="0" destOrd="0" presId="urn:microsoft.com/office/officeart/2005/8/layout/chevron2"/>
-    <dgm:cxn modelId="{5F213A4E-C37C-4526-AE47-47C27078DA3D}" type="presOf" srcId="{9A25811A-41B6-4044-BAD0-9A1CD6ABE75D}" destId="{21969BC4-A71C-43A5-9492-63E0ABA53C24}" srcOrd="0" destOrd="0" presId="urn:microsoft.com/office/officeart/2005/8/layout/chevron2"/>
-    <dgm:cxn modelId="{E2C181F2-489E-46C7-96FE-5B26F4F3AC8A}" type="presOf" srcId="{B15F950F-EC5D-465C-BA1F-96BAD8468C38}" destId="{C73D2354-301A-4E3F-96C7-8C43DF21EC86}" srcOrd="0" destOrd="0" presId="urn:microsoft.com/office/officeart/2005/8/layout/chevron2"/>
-    <dgm:cxn modelId="{A4E706A8-B4A6-4609-8325-24776FC1AF81}" type="presOf" srcId="{4302F45E-9D54-4D57-A405-9D6F9D186874}" destId="{0439ECB6-1C71-4C5A-8376-EFA4144F6525}" srcOrd="0" destOrd="0" presId="urn:microsoft.com/office/officeart/2005/8/layout/chevron2"/>
-    <dgm:cxn modelId="{5C67DC95-C802-4D16-87A7-F2652365DCD8}" type="presOf" srcId="{CF5920C0-A5C5-4CAD-B4C2-753C7A0BBB55}" destId="{9E264E10-10D9-4529-9227-3A3157937632}" srcOrd="0" destOrd="0" presId="urn:microsoft.com/office/officeart/2005/8/layout/chevron2"/>
-    <dgm:cxn modelId="{CC585116-6B7F-44A5-AB53-3F756FD36634}" srcId="{9A25811A-41B6-4044-BAD0-9A1CD6ABE75D}" destId="{39FFF3BC-9362-40E1-938F-09239B71E13B}" srcOrd="1" destOrd="0" parTransId="{51C371CE-B6B2-4748-9A66-B252C7FC7163}" sibTransId="{3D3DD0EC-905F-44BD-BC14-279C1A9C47AC}"/>
-    <dgm:cxn modelId="{2B06B502-823A-4FEB-BAFF-FA739A4435A8}" type="presOf" srcId="{5D1501F6-7902-4730-A8D3-922141E0C15D}" destId="{2A417467-C77A-4999-BE58-FB0E937C0B68}" srcOrd="0" destOrd="3" presId="urn:microsoft.com/office/officeart/2005/8/layout/chevron2"/>
-    <dgm:cxn modelId="{1E72D383-3C6E-4E7A-9970-35FCA674272B}" type="presOf" srcId="{6AA891FA-28FC-4591-9F6C-ABF8AC3BCF2C}" destId="{475206D6-4DFE-4AF3-9DE8-423CA19E2AD3}" srcOrd="0" destOrd="1" presId="urn:microsoft.com/office/officeart/2005/8/layout/chevron2"/>
-    <dgm:cxn modelId="{93A384F9-1891-44A8-8364-6D433923D7B6}" srcId="{B15F950F-EC5D-465C-BA1F-96BAD8468C38}" destId="{FEB0DF80-300C-415D-B498-99628A6E764E}" srcOrd="0" destOrd="0" parTransId="{8C3F8D1A-13B2-4173-BD40-7E7B05097A2D}" sibTransId="{5A102C6E-31D8-412A-9738-B24A307615BC}"/>
-    <dgm:cxn modelId="{59FAC66A-134B-44A4-B413-EC85275718EC}" srcId="{4302F45E-9D54-4D57-A405-9D6F9D186874}" destId="{5D1501F6-7902-4730-A8D3-922141E0C15D}" srcOrd="3" destOrd="0" parTransId="{8D5986A7-DA2F-4485-9F79-508EA4503A04}" sibTransId="{CED4CECD-C468-43F8-A900-FE3BD186D1AC}"/>
-    <dgm:cxn modelId="{AB59142A-45E7-48A2-901E-89D35CF46684}" type="presOf" srcId="{39FFF3BC-9362-40E1-938F-09239B71E13B}" destId="{9AA8D03E-0FF4-44F1-B300-7412B59EADEB}" srcOrd="0" destOrd="1" presId="urn:microsoft.com/office/officeart/2005/8/layout/chevron2"/>
-    <dgm:cxn modelId="{8BE2A71E-EF97-4696-9C82-4FEC36E9357B}" type="presOf" srcId="{769B2460-26F6-4AB8-A5FB-96E955164892}" destId="{975D9BD8-8D3C-456A-94D5-43AB4ED14DE2}" srcOrd="0" destOrd="0" presId="urn:microsoft.com/office/officeart/2005/8/layout/chevron2"/>
-    <dgm:cxn modelId="{EA355C52-CA3B-4FED-A15E-39542DFF45B6}" type="presOf" srcId="{281CB02D-0B3D-4041-81C7-82A3AFB9086C}" destId="{476BF8DE-0DE2-4819-BBB9-590B563BD933}" srcOrd="0" destOrd="4" presId="urn:microsoft.com/office/officeart/2005/8/layout/chevron2"/>
-    <dgm:cxn modelId="{BF0F2ED5-6F5C-4AD5-A10B-DBF63CD50E15}" type="presOf" srcId="{E4A921B6-DF31-4BC8-823E-891D6AFFC09C}" destId="{2A417467-C77A-4999-BE58-FB0E937C0B68}" srcOrd="0" destOrd="1" presId="urn:microsoft.com/office/officeart/2005/8/layout/chevron2"/>
-    <dgm:cxn modelId="{3CEB09A0-4D52-4195-BBA1-AC322E0C4630}" type="presOf" srcId="{841272B7-0336-4706-A612-622E6D57BEAF}" destId="{2A417467-C77A-4999-BE58-FB0E937C0B68}" srcOrd="0" destOrd="2" presId="urn:microsoft.com/office/officeart/2005/8/layout/chevron2"/>
-    <dgm:cxn modelId="{D1A5E05C-C1E7-423D-A99E-2948064859A4}" type="presOf" srcId="{7DA2F736-DE3B-43A0-A1F3-B8C2E67A408C}" destId="{9AA8D03E-0FF4-44F1-B300-7412B59EADEB}" srcOrd="0" destOrd="0" presId="urn:microsoft.com/office/officeart/2005/8/layout/chevron2"/>
-    <dgm:cxn modelId="{9D272207-4DF3-438D-ACE6-64F3FBD58260}" type="presOf" srcId="{4434F8D0-A261-4EB2-B478-2B6DD3BF64AF}" destId="{2A417467-C77A-4999-BE58-FB0E937C0B68}" srcOrd="0" destOrd="0" presId="urn:microsoft.com/office/officeart/2005/8/layout/chevron2"/>
-    <dgm:cxn modelId="{2B4EE31B-B0FC-4FF7-916D-A329B418900E}" srcId="{769B2460-26F6-4AB8-A5FB-96E955164892}" destId="{4302F45E-9D54-4D57-A405-9D6F9D186874}" srcOrd="1" destOrd="0" parTransId="{F01E30B1-EFA8-4EDD-B173-695B1AE2B8E0}" sibTransId="{7F860093-F6BC-45F5-B2A8-D724BA79A933}"/>
-    <dgm:cxn modelId="{0B9EA774-FBE6-494F-A7B7-C5ADFD87EEB4}" srcId="{769B2460-26F6-4AB8-A5FB-96E955164892}" destId="{9A25811A-41B6-4044-BAD0-9A1CD6ABE75D}" srcOrd="2" destOrd="0" parTransId="{A5C6E370-97A7-46D7-86E4-CB6498C5D003}" sibTransId="{DD3CDCD8-A649-47C1-9E72-6FA81DB2195F}"/>
-    <dgm:cxn modelId="{8A7A4987-F1E4-4727-AFDE-ABC8B39FE8B9}" srcId="{9A25811A-41B6-4044-BAD0-9A1CD6ABE75D}" destId="{7DA2F736-DE3B-43A0-A1F3-B8C2E67A408C}" srcOrd="0" destOrd="0" parTransId="{AB807932-054E-4B5A-BB8F-74CF244835A9}" sibTransId="{AD8FE047-F365-4DED-88BC-9C7DB0B6ED3C}"/>
-    <dgm:cxn modelId="{863BCEFC-EA72-4C30-8C2F-C4FA2A936709}" srcId="{7C836C82-BAD1-4D93-BA9D-EB1461146557}" destId="{D2A1BC7A-E92E-4FAA-AFF1-9E9CB774999D}" srcOrd="2" destOrd="0" parTransId="{14B6AF8C-006B-4FC0-A5D6-A87DD02909A2}" sibTransId="{79B462BD-D6F7-431D-8B65-6DF60E5ED4FB}"/>
-    <dgm:cxn modelId="{BD48B99B-C639-4F1E-BFD1-E816BB305139}" type="presParOf" srcId="{975D9BD8-8D3C-456A-94D5-43AB4ED14DE2}" destId="{1EC36059-8350-48DB-8587-BEBFB58B820E}" srcOrd="0" destOrd="0" presId="urn:microsoft.com/office/officeart/2005/8/layout/chevron2"/>
-    <dgm:cxn modelId="{5CB5897E-AB60-4F4E-AE3B-5C7397EAA03C}" type="presParOf" srcId="{1EC36059-8350-48DB-8587-BEBFB58B820E}" destId="{639AD46E-CF82-4C06-AD5D-D142CFD60979}" srcOrd="0" destOrd="0" presId="urn:microsoft.com/office/officeart/2005/8/layout/chevron2"/>
-    <dgm:cxn modelId="{25595566-E907-475B-BE63-BE0713481B07}" type="presParOf" srcId="{1EC36059-8350-48DB-8587-BEBFB58B820E}" destId="{476BF8DE-0DE2-4819-BBB9-590B563BD933}" srcOrd="1" destOrd="0" presId="urn:microsoft.com/office/officeart/2005/8/layout/chevron2"/>
-    <dgm:cxn modelId="{16C74D1C-D89E-4091-ADAE-3BB2C0F1DF7D}" type="presParOf" srcId="{975D9BD8-8D3C-456A-94D5-43AB4ED14DE2}" destId="{6C1E10C5-A04E-496D-9D4E-F0013394A183}" srcOrd="1" destOrd="0" presId="urn:microsoft.com/office/officeart/2005/8/layout/chevron2"/>
-    <dgm:cxn modelId="{4B9F6431-975F-4DAC-9555-335F3B832D0B}" type="presParOf" srcId="{975D9BD8-8D3C-456A-94D5-43AB4ED14DE2}" destId="{FC7B3579-242A-453D-8899-DA8C0904713F}" srcOrd="2" destOrd="0" presId="urn:microsoft.com/office/officeart/2005/8/layout/chevron2"/>
-    <dgm:cxn modelId="{6CB78E95-0896-4C62-B9BD-D479807C69CC}" type="presParOf" srcId="{FC7B3579-242A-453D-8899-DA8C0904713F}" destId="{0439ECB6-1C71-4C5A-8376-EFA4144F6525}" srcOrd="0" destOrd="0" presId="urn:microsoft.com/office/officeart/2005/8/layout/chevron2"/>
-    <dgm:cxn modelId="{BFC01341-BC5C-48E7-B7FA-93F85A22FC19}" type="presParOf" srcId="{FC7B3579-242A-453D-8899-DA8C0904713F}" destId="{2A417467-C77A-4999-BE58-FB0E937C0B68}" srcOrd="1" destOrd="0" presId="urn:microsoft.com/office/officeart/2005/8/layout/chevron2"/>
-    <dgm:cxn modelId="{9A6D03DB-5F0B-42BA-BB26-F386B2208864}" type="presParOf" srcId="{975D9BD8-8D3C-456A-94D5-43AB4ED14DE2}" destId="{A934CD58-E281-4BCD-8F39-BFC1A4C97568}" srcOrd="3" destOrd="0" presId="urn:microsoft.com/office/officeart/2005/8/layout/chevron2"/>
-    <dgm:cxn modelId="{7603C51C-5F6A-4D45-9646-EE905AC23438}" type="presParOf" srcId="{975D9BD8-8D3C-456A-94D5-43AB4ED14DE2}" destId="{9BBBCA7E-B8C8-4456-8EDB-57E2F5F66D51}" srcOrd="4" destOrd="0" presId="urn:microsoft.com/office/officeart/2005/8/layout/chevron2"/>
-    <dgm:cxn modelId="{6BA2B52B-F973-4045-B2C7-D5F182B9C66B}" type="presParOf" srcId="{9BBBCA7E-B8C8-4456-8EDB-57E2F5F66D51}" destId="{21969BC4-A71C-43A5-9492-63E0ABA53C24}" srcOrd="0" destOrd="0" presId="urn:microsoft.com/office/officeart/2005/8/layout/chevron2"/>
-    <dgm:cxn modelId="{516E1365-86C9-4984-AA74-5829C8050E40}" type="presParOf" srcId="{9BBBCA7E-B8C8-4456-8EDB-57E2F5F66D51}" destId="{9AA8D03E-0FF4-44F1-B300-7412B59EADEB}" srcOrd="1" destOrd="0" presId="urn:microsoft.com/office/officeart/2005/8/layout/chevron2"/>
-    <dgm:cxn modelId="{E4A263A7-5EA6-40E5-A908-8B6AD096B778}" type="presParOf" srcId="{975D9BD8-8D3C-456A-94D5-43AB4ED14DE2}" destId="{73337991-BF1B-45BE-9E65-CEC02BAA8743}" srcOrd="5" destOrd="0" presId="urn:microsoft.com/office/officeart/2005/8/layout/chevron2"/>
-    <dgm:cxn modelId="{5B20454A-69C6-44BB-B926-B290CA5D318C}" type="presParOf" srcId="{975D9BD8-8D3C-456A-94D5-43AB4ED14DE2}" destId="{80E7ACBC-148A-4A62-A806-D690926CFA00}" srcOrd="6" destOrd="0" presId="urn:microsoft.com/office/officeart/2005/8/layout/chevron2"/>
-    <dgm:cxn modelId="{793EFFB0-C04D-4F4D-BAD8-49785C0649D3}" type="presParOf" srcId="{80E7ACBC-148A-4A62-A806-D690926CFA00}" destId="{C73D2354-301A-4E3F-96C7-8C43DF21EC86}" srcOrd="0" destOrd="0" presId="urn:microsoft.com/office/officeart/2005/8/layout/chevron2"/>
-    <dgm:cxn modelId="{1C4C8428-5419-4998-BE45-2A78EACCB384}" type="presParOf" srcId="{80E7ACBC-148A-4A62-A806-D690926CFA00}" destId="{475206D6-4DFE-4AF3-9DE8-423CA19E2AD3}" srcOrd="1" destOrd="0" presId="urn:microsoft.com/office/officeart/2005/8/layout/chevron2"/>
-    <dgm:cxn modelId="{842839D2-CBDB-4948-9BE9-1DC30311A8CB}" type="presParOf" srcId="{975D9BD8-8D3C-456A-94D5-43AB4ED14DE2}" destId="{C6FB5964-1AA7-4258-A6B1-DA9FE25A268B}" srcOrd="7" destOrd="0" presId="urn:microsoft.com/office/officeart/2005/8/layout/chevron2"/>
-    <dgm:cxn modelId="{0D38A78A-68BE-4093-AB57-68F7B1934F81}" type="presParOf" srcId="{975D9BD8-8D3C-456A-94D5-43AB4ED14DE2}" destId="{C4E2E576-9B3E-4382-A023-688C08411568}" srcOrd="8" destOrd="0" presId="urn:microsoft.com/office/officeart/2005/8/layout/chevron2"/>
-    <dgm:cxn modelId="{8DF8D58D-5A50-442F-ADF7-0C7F001CDCFE}" type="presParOf" srcId="{C4E2E576-9B3E-4382-A023-688C08411568}" destId="{478901A6-20DB-48EC-839D-AC0F4C212675}" srcOrd="0" destOrd="0" presId="urn:microsoft.com/office/officeart/2005/8/layout/chevron2"/>
-    <dgm:cxn modelId="{605617BB-0F17-4C05-93B0-60EAE9244C16}" type="presParOf" srcId="{C4E2E576-9B3E-4382-A023-688C08411568}" destId="{9E264E10-10D9-4529-9227-3A3157937632}" srcOrd="1" destOrd="0" presId="urn:microsoft.com/office/officeart/2005/8/layout/chevron2"/>
+    <dgm:cxn modelId="{ADF0495B-12DA-421C-955A-1CC155D7D630}" type="presOf" srcId="{7DA2F736-DE3B-43A0-A1F3-B8C2E67A408C}" destId="{9AA8D03E-0FF4-44F1-B300-7412B59EADEB}" srcOrd="0" destOrd="0" presId="urn:microsoft.com/office/officeart/2005/8/layout/chevron2"/>
+    <dgm:cxn modelId="{ED7FBAE1-98E7-4DD1-83E3-6FAF324C4AE2}" type="presParOf" srcId="{975D9BD8-8D3C-456A-94D5-43AB4ED14DE2}" destId="{1EC36059-8350-48DB-8587-BEBFB58B820E}" srcOrd="0" destOrd="0" presId="urn:microsoft.com/office/officeart/2005/8/layout/chevron2"/>
+    <dgm:cxn modelId="{E4E7110C-3F51-4084-BAE9-7AB63A1466E7}" type="presParOf" srcId="{1EC36059-8350-48DB-8587-BEBFB58B820E}" destId="{639AD46E-CF82-4C06-AD5D-D142CFD60979}" srcOrd="0" destOrd="0" presId="urn:microsoft.com/office/officeart/2005/8/layout/chevron2"/>
+    <dgm:cxn modelId="{16BC98BD-F301-4AAF-8765-34B2CBBD23FB}" type="presParOf" srcId="{1EC36059-8350-48DB-8587-BEBFB58B820E}" destId="{476BF8DE-0DE2-4819-BBB9-590B563BD933}" srcOrd="1" destOrd="0" presId="urn:microsoft.com/office/officeart/2005/8/layout/chevron2"/>
+    <dgm:cxn modelId="{C57D54E5-9843-40E9-B2AD-987323463C2A}" type="presParOf" srcId="{975D9BD8-8D3C-456A-94D5-43AB4ED14DE2}" destId="{6C1E10C5-A04E-496D-9D4E-F0013394A183}" srcOrd="1" destOrd="0" presId="urn:microsoft.com/office/officeart/2005/8/layout/chevron2"/>
+    <dgm:cxn modelId="{CCDD8887-DCE9-4851-A653-D79C5A4C9478}" type="presParOf" srcId="{975D9BD8-8D3C-456A-94D5-43AB4ED14DE2}" destId="{FC7B3579-242A-453D-8899-DA8C0904713F}" srcOrd="2" destOrd="0" presId="urn:microsoft.com/office/officeart/2005/8/layout/chevron2"/>
+    <dgm:cxn modelId="{5997FA29-7A69-4753-BD6E-265423145944}" type="presParOf" srcId="{FC7B3579-242A-453D-8899-DA8C0904713F}" destId="{0439ECB6-1C71-4C5A-8376-EFA4144F6525}" srcOrd="0" destOrd="0" presId="urn:microsoft.com/office/officeart/2005/8/layout/chevron2"/>
+    <dgm:cxn modelId="{F98C0F39-29E6-4A16-ACD7-CB11333E7FCD}" type="presParOf" srcId="{FC7B3579-242A-453D-8899-DA8C0904713F}" destId="{2A417467-C77A-4999-BE58-FB0E937C0B68}" srcOrd="1" destOrd="0" presId="urn:microsoft.com/office/officeart/2005/8/layout/chevron2"/>
+    <dgm:cxn modelId="{5745B6CD-AF4E-485A-8E7E-26EAD1F7635D}" type="presParOf" srcId="{975D9BD8-8D3C-456A-94D5-43AB4ED14DE2}" destId="{A934CD58-E281-4BCD-8F39-BFC1A4C97568}" srcOrd="3" destOrd="0" presId="urn:microsoft.com/office/officeart/2005/8/layout/chevron2"/>
+    <dgm:cxn modelId="{C1F4C6FB-5718-49FA-8242-9DC964F82CFB}" type="presParOf" srcId="{975D9BD8-8D3C-456A-94D5-43AB4ED14DE2}" destId="{9BBBCA7E-B8C8-4456-8EDB-57E2F5F66D51}" srcOrd="4" destOrd="0" presId="urn:microsoft.com/office/officeart/2005/8/layout/chevron2"/>
+    <dgm:cxn modelId="{5F4A795C-5513-46CA-B609-CD387FD14F41}" type="presParOf" srcId="{9BBBCA7E-B8C8-4456-8EDB-57E2F5F66D51}" destId="{21969BC4-A71C-43A5-9492-63E0ABA53C24}" srcOrd="0" destOrd="0" presId="urn:microsoft.com/office/officeart/2005/8/layout/chevron2"/>
+    <dgm:cxn modelId="{A7D745CC-03CC-42BD-93FD-9AB4FE50F406}" type="presParOf" srcId="{9BBBCA7E-B8C8-4456-8EDB-57E2F5F66D51}" destId="{9AA8D03E-0FF4-44F1-B300-7412B59EADEB}" srcOrd="1" destOrd="0" presId="urn:microsoft.com/office/officeart/2005/8/layout/chevron2"/>
+    <dgm:cxn modelId="{A5687F4E-B287-4480-B8CE-316B410AA0BE}" type="presParOf" srcId="{975D9BD8-8D3C-456A-94D5-43AB4ED14DE2}" destId="{73337991-BF1B-45BE-9E65-CEC02BAA8743}" srcOrd="5" destOrd="0" presId="urn:microsoft.com/office/officeart/2005/8/layout/chevron2"/>
+    <dgm:cxn modelId="{1BD9DDAA-58DA-4C5A-9BD3-1CDCD2878B76}" type="presParOf" srcId="{975D9BD8-8D3C-456A-94D5-43AB4ED14DE2}" destId="{80E7ACBC-148A-4A62-A806-D690926CFA00}" srcOrd="6" destOrd="0" presId="urn:microsoft.com/office/officeart/2005/8/layout/chevron2"/>
+    <dgm:cxn modelId="{5436FDD0-0578-4FB0-8F3C-25CDBC583945}" type="presParOf" srcId="{80E7ACBC-148A-4A62-A806-D690926CFA00}" destId="{C73D2354-301A-4E3F-96C7-8C43DF21EC86}" srcOrd="0" destOrd="0" presId="urn:microsoft.com/office/officeart/2005/8/layout/chevron2"/>
+    <dgm:cxn modelId="{5FAB15F1-DC1C-4472-B5B1-96DFB355FF87}" type="presParOf" srcId="{80E7ACBC-148A-4A62-A806-D690926CFA00}" destId="{475206D6-4DFE-4AF3-9DE8-423CA19E2AD3}" srcOrd="1" destOrd="0" presId="urn:microsoft.com/office/officeart/2005/8/layout/chevron2"/>
+    <dgm:cxn modelId="{639EEA34-449A-4ADB-A5D7-36441B96C208}" type="presParOf" srcId="{975D9BD8-8D3C-456A-94D5-43AB4ED14DE2}" destId="{C6FB5964-1AA7-4258-A6B1-DA9FE25A268B}" srcOrd="7" destOrd="0" presId="urn:microsoft.com/office/officeart/2005/8/layout/chevron2"/>
+    <dgm:cxn modelId="{873A84B9-6A7D-4D51-8C6B-D0CAF9025FB9}" type="presParOf" srcId="{975D9BD8-8D3C-456A-94D5-43AB4ED14DE2}" destId="{C4E2E576-9B3E-4382-A023-688C08411568}" srcOrd="8" destOrd="0" presId="urn:microsoft.com/office/officeart/2005/8/layout/chevron2"/>
+    <dgm:cxn modelId="{CDC367FB-3F40-495C-9F04-8759B984A46F}" type="presParOf" srcId="{C4E2E576-9B3E-4382-A023-688C08411568}" destId="{478901A6-20DB-48EC-839D-AC0F4C212675}" srcOrd="0" destOrd="0" presId="urn:microsoft.com/office/officeart/2005/8/layout/chevron2"/>
+    <dgm:cxn modelId="{47590E4B-3307-42E1-A93A-0F40493615A1}" type="presParOf" srcId="{C4E2E576-9B3E-4382-A023-688C08411568}" destId="{9E264E10-10D9-4529-9227-3A3157937632}" srcOrd="1" destOrd="0" presId="urn:microsoft.com/office/officeart/2005/8/layout/chevron2"/>
   </dgm:cxnLst>
   <dgm:bg/>
   <dgm:whole/>
   <dgm:extLst>
     <a:ext uri="http://schemas.microsoft.com/office/drawing/2008/diagram">
-      <dsp:dataModelExt xmlns:dsp="http://schemas.microsoft.com/office/drawing/2008/diagram" relId="rId8" minVer="http://schemas.openxmlformats.org/drawingml/2006/diagram"/>
+      <dsp:dataModelExt xmlns:dsp="http://schemas.microsoft.com/office/drawing/2008/diagram" relId="rId9" minVer="http://schemas.openxmlformats.org/drawingml/2006/diagram"/>
     </a:ext>
   </dgm:extLst>
 </dgm:dataModel>

</xml_diff>